<commit_message>
Eigth Iteration. Corrected minor CSS issues. Started bulk of responsive layouts with media queries. Added mobile and tablet elements.
</commit_message>
<xml_diff>
--- a/doc/1_Portfolio_Project Overview.docx
+++ b/doc/1_Portfolio_Project Overview.docx
@@ -1496,9 +1496,6 @@
         <w:t>Desktop</w:t>
       </w:r>
       <w:r>
-        <w:t xml:space="preserve"> and Tablet</w:t>
-      </w:r>
-      <w:r>
         <w:t xml:space="preserve"> </w:t>
       </w:r>
       <w:r>
@@ -1508,7 +1505,10 @@
         <w:t xml:space="preserve"> </w:t>
       </w:r>
       <w:r>
-        <w:t>1024 x 768</w:t>
+        <w:t>1366</w:t>
+      </w:r>
+      <w:r>
+        <w:t xml:space="preserve"> x 768</w:t>
       </w:r>
     </w:p>
     <w:p>
@@ -1520,7 +1520,25 @@
         </w:numPr>
       </w:pPr>
       <w:r>
-        <w:t>Mobile – 320 x 480</w:t>
+        <w:t>Tablet – 744 x 480</w:t>
+      </w:r>
+    </w:p>
+    <w:p>
+      <w:pPr>
+        <w:pStyle w:val="ListParagraph"/>
+        <w:numPr>
+          <w:ilvl w:val="0"/>
+          <w:numId w:val="5"/>
+        </w:numPr>
+      </w:pPr>
+      <w:r>
+        <w:t>Mobile – 3</w:t>
+      </w:r>
+      <w:r>
+        <w:t>6</w:t>
+      </w:r>
+      <w:r>
+        <w:t>0 x 480</w:t>
       </w:r>
     </w:p>
     <w:p/>

</xml_diff>